<commit_message>
- Add Parse/Sace document (paragraphs, records, tables)
</commit_message>
<xml_diff>
--- a/demo/example.docx
+++ b/demo/example.docx
@@ -4,12 +4,15 @@
   <w:body>
     <w:p>
       <w:pPr>
-        <w:pStyle w:val="Текстовый блок"/>
-        <w:bidi w:val="0"/>
+        <w:pStyle w:val="Текстовый блок A"/>
+        <w:rPr>
+          <w:lang w:val="en-US"/>
+        </w:rPr>
       </w:pPr>
       <w:r>
         <w:rPr>
           <w:rtl w:val="0"/>
+          <w:lang w:val="ru-RU"/>
         </w:rPr>
         <w:t>Тестовый файл</w:t>
       </w:r>
@@ -23,24 +26,50 @@
     </w:p>
     <w:p>
       <w:pPr>
-        <w:pStyle w:val="Текстовый блок"/>
-        <w:bidi w:val="0"/>
+        <w:pStyle w:val="Текстовый блок A"/>
+        <w:rPr>
+          <w:lang w:val="en-US"/>
+        </w:rPr>
+      </w:pPr>
+    </w:p>
+    <w:p>
+      <w:pPr>
+        <w:pStyle w:val="Текстовый блок A"/>
+      </w:pPr>
+      <w:r>
+        <w:rPr>
+          <w:rtl w:val="0"/>
+          <w:lang w:val="ru-RU"/>
+        </w:rPr>
+        <w:t>Таблица</w:t>
+      </w:r>
+      <w:r>
+        <w:rPr>
+          <w:rtl w:val="0"/>
+          <w:lang w:val="en-US"/>
+        </w:rPr>
+        <w:t>:</w:t>
+      </w:r>
+    </w:p>
+    <w:p>
+      <w:pPr>
+        <w:pStyle w:val="Текстовый блок A"/>
       </w:pPr>
     </w:p>
     <w:tbl>
       <w:tblPr>
         <w:tblW w:w="9632" w:type="dxa"/>
         <w:jc w:val="left"/>
-        <w:tblInd w:w="108" w:type="dxa"/>
+        <w:tblInd w:w="216" w:type="dxa"/>
         <w:tblBorders>
-          <w:top w:val="single" w:color="000000" w:sz="2" w:space="0" w:shadow="0" w:frame="0"/>
-          <w:left w:val="single" w:color="000000" w:sz="2" w:space="0" w:shadow="0" w:frame="0"/>
-          <w:bottom w:val="single" w:color="000000" w:sz="2" w:space="0" w:shadow="0" w:frame="0"/>
-          <w:right w:val="single" w:color="000000" w:sz="2" w:space="0" w:shadow="0" w:frame="0"/>
-          <w:insideH w:val="single" w:color="000000" w:sz="2" w:space="0" w:shadow="0" w:frame="0"/>
-          <w:insideV w:val="single" w:color="000000" w:sz="2" w:space="0" w:shadow="0" w:frame="0"/>
+          <w:top w:val="single" w:color="ffffff" w:sz="8" w:space="0" w:shadow="0" w:frame="0"/>
+          <w:left w:val="single" w:color="ffffff" w:sz="8" w:space="0" w:shadow="0" w:frame="0"/>
+          <w:bottom w:val="single" w:color="ffffff" w:sz="8" w:space="0" w:shadow="0" w:frame="0"/>
+          <w:right w:val="single" w:color="ffffff" w:sz="8" w:space="0" w:shadow="0" w:frame="0"/>
+          <w:insideH w:val="single" w:color="ffffff" w:sz="8" w:space="0" w:shadow="0" w:frame="0"/>
+          <w:insideV w:val="single" w:color="ffffff" w:sz="8" w:space="0" w:shadow="0" w:frame="0"/>
         </w:tblBorders>
-        <w:shd w:val="clear" w:color="auto" w:fill="auto"/>
+        <w:shd w:val="clear" w:color="auto" w:fill="ceddeb"/>
         <w:tblLayout w:type="fixed"/>
       </w:tblPr>
       <w:tblGrid>
@@ -51,10 +80,10 @@
       </w:tblGrid>
       <w:tr>
         <w:tblPrEx>
-          <w:shd w:val="clear" w:color="auto" w:fill="bdc0bf"/>
+          <w:shd w:val="clear" w:color="auto" w:fill="499bc9"/>
         </w:tblPrEx>
         <w:trPr>
-          <w:trHeight w:val="279" w:hRule="atLeast"/>
+          <w:trHeight w:val="284" w:hRule="atLeast"/>
           <w:tblHeader/>
         </w:trPr>
         <w:tc>
@@ -78,7 +107,6 @@
           <w:p>
             <w:pPr>
               <w:pStyle w:val="Стиль таблицы 1"/>
-              <w:bidi w:val="0"/>
             </w:pPr>
             <w:r>
               <w:rPr>
@@ -117,7 +145,6 @@
           <w:p>
             <w:pPr>
               <w:pStyle w:val="Стиль таблицы 1"/>
-              <w:bidi w:val="0"/>
             </w:pPr>
             <w:r>
               <w:rPr>
@@ -156,7 +183,6 @@
           <w:p>
             <w:pPr>
               <w:pStyle w:val="Стиль таблицы 1"/>
-              <w:bidi w:val="0"/>
             </w:pPr>
             <w:r>
               <w:rPr>
@@ -195,7 +221,6 @@
           <w:p>
             <w:pPr>
               <w:pStyle w:val="Стиль таблицы 1"/>
-              <w:bidi w:val="0"/>
             </w:pPr>
             <w:r>
               <w:rPr>
@@ -216,10 +241,10 @@
       </w:tr>
       <w:tr>
         <w:tblPrEx>
-          <w:shd w:val="clear" w:color="auto" w:fill="auto"/>
+          <w:shd w:val="clear" w:color="auto" w:fill="ceddeb"/>
         </w:tblPrEx>
         <w:trPr>
-          <w:trHeight w:val="488" w:hRule="atLeast"/>
+          <w:trHeight w:val="498" w:hRule="atLeast"/>
         </w:trPr>
         <w:tc>
           <w:tcPr>
@@ -242,7 +267,6 @@
           <w:p>
             <w:pPr>
               <w:pStyle w:val="Стиль таблицы 2"/>
-              <w:bidi w:val="0"/>
             </w:pPr>
             <w:r>
               <w:rPr>
@@ -274,7 +298,6 @@
           <w:p>
             <w:pPr>
               <w:pStyle w:val="Стиль таблицы 2"/>
-              <w:bidi w:val="0"/>
             </w:pPr>
             <w:r>
               <w:rPr>
@@ -287,7 +310,6 @@
           <w:p>
             <w:pPr>
               <w:pStyle w:val="Стиль таблицы 2"/>
-              <w:bidi w:val="0"/>
             </w:pPr>
           </w:p>
         </w:tc>
@@ -312,7 +334,6 @@
           <w:p>
             <w:pPr>
               <w:pStyle w:val="Стиль таблицы 2"/>
-              <w:bidi w:val="0"/>
             </w:pPr>
             <w:r>
               <w:rPr>
@@ -344,7 +365,6 @@
           <w:p>
             <w:pPr>
               <w:pStyle w:val="Стиль таблицы 2"/>
-              <w:bidi w:val="0"/>
             </w:pPr>
             <w:r>
               <w:rPr>
@@ -359,30 +379,139 @@
     </w:tbl>
     <w:p>
       <w:pPr>
-        <w:pStyle w:val="Текстовый блок"/>
-        <w:bidi w:val="0"/>
+        <w:pStyle w:val="Текстовый блок A"/>
+        <w:widowControl w:val="0"/>
+        <w:ind w:left="108" w:hanging="108"/>
       </w:pPr>
-      <w:r>
-        <w:rPr>
-          <w:rtl w:val="0"/>
-        </w:rPr>
-        <w:t>Таблица</w:t>
-      </w:r>
+    </w:p>
+    <w:p>
+      <w:pPr>
+        <w:pStyle w:val="Текстовый блок A"/>
+      </w:pPr>
+    </w:p>
+    <w:p>
+      <w:pPr>
+        <w:pStyle w:val="Текстовый блок A"/>
+      </w:pPr>
       <w:r>
         <w:rPr>
           <w:rtl w:val="0"/>
           <w:lang w:val="en-US"/>
         </w:rPr>
-        <w:t>:</w:t>
+        <w:t>asdasdsas</w:t>
       </w:r>
+    </w:p>
+    <w:p>
+      <w:pPr>
+        <w:pStyle w:val="Текстовый блок A"/>
+      </w:pPr>
       <w:r>
+        <w:rPr>
+          <w:rtl w:val="0"/>
+          <w:lang w:val="en-US"/>
+        </w:rPr>
+        <w:t>da</w:t>
+      </w:r>
+    </w:p>
+    <w:p>
+      <w:pPr>
+        <w:pStyle w:val="Текстовый блок A"/>
+      </w:pPr>
+      <w:r>
+        <w:rPr>
+          <w:rtl w:val="0"/>
+          <w:lang w:val="en-US"/>
+        </w:rPr>
+        <w:t>sd</w:t>
+      </w:r>
+    </w:p>
+    <w:p>
+      <w:pPr>
+        <w:pStyle w:val="Текстовый блок A"/>
+      </w:pPr>
+      <w:r>
+        <w:rPr>
+          <w:rtl w:val="0"/>
+          <w:lang w:val="en-US"/>
+        </w:rPr>
+        <w:t>as</w:t>
+      </w:r>
+    </w:p>
+    <w:p>
+      <w:pPr>
+        <w:pStyle w:val="Текстовый блок A"/>
+      </w:pPr>
+      <w:r>
+        <w:rPr>
+          <w:rtl w:val="0"/>
+          <w:lang w:val="en-US"/>
+        </w:rPr>
+        <w:t>das</w:t>
+      </w:r>
+    </w:p>
+    <w:p>
+      <w:pPr>
+        <w:pStyle w:val="Текстовый блок A"/>
+      </w:pPr>
+      <w:r>
+        <w:rPr>
+          <w:rtl w:val="0"/>
+          <w:lang w:val="en-US"/>
+        </w:rPr>
+        <w:t>d</w:t>
+      </w:r>
+    </w:p>
+    <w:p>
+      <w:pPr>
+        <w:pStyle w:val="Текстовый блок A"/>
+      </w:pPr>
+      <w:r>
+        <w:rPr>
+          <w:rtl w:val="0"/>
+          <w:lang w:val="en-US"/>
+        </w:rPr>
+        <w:t>as</w:t>
+      </w:r>
+    </w:p>
+    <w:p>
+      <w:pPr>
+        <w:pStyle w:val="Текстовый блок A"/>
+      </w:pPr>
+      <w:r>
+        <w:rPr>
+          <w:rtl w:val="0"/>
+          <w:lang w:val="en-US"/>
+        </w:rPr>
+        <w:t>d</w:t>
+      </w:r>
+    </w:p>
+    <w:p>
+      <w:pPr>
+        <w:pStyle w:val="Текстовый блок A"/>
+      </w:pPr>
+      <w:r>
+        <w:rPr>
+          <w:rtl w:val="0"/>
+          <w:lang w:val="en-US"/>
+        </w:rPr>
+        <w:t>and</w:t>
+      </w:r>
+    </w:p>
+    <w:p>
+      <w:pPr>
+        <w:pStyle w:val="Текстовый блок A"/>
+      </w:pPr>
+      <w:r>
+        <w:rPr>
+          <w:lang w:val="ru-RU"/>
+        </w:rPr>
         <w:br w:type="textWrapping"/>
       </w:r>
     </w:p>
     <w:sectPr>
       <w:headerReference w:type="default" r:id="rId4"/>
       <w:footerReference w:type="default" r:id="rId5"/>
-      <w:pgSz w:w="11906" w:h="16838" w:orient="portrait"/>
+      <w:pgSz w:w="11900" w:h="16840" w:orient="portrait"/>
       <w:pgMar w:top="1134" w:right="1134" w:bottom="1134" w:left="1134" w:header="709" w:footer="850"/>
       <w:bidi w:val="0"/>
     </w:sectPr>
@@ -393,6 +522,10 @@
 <file path=word/footer1.xml><?xml version="1.0" encoding="utf-8"?>
 <w:ftr xmlns:r="http://schemas.openxmlformats.org/officeDocument/2006/relationships" xmlns:wp="http://schemas.openxmlformats.org/drawingml/2006/wordprocessingDrawing" xmlns:w="http://schemas.openxmlformats.org/wordprocessingml/2006/main" xmlns:w10="urn:schemas-microsoft-com:office:word" xmlns:w14="http://schemas.microsoft.com/office/word/2010/wordml" xmlns:wps="http://schemas.microsoft.com/office/word/2010/wordprocessingShape" xmlns:wpg="http://schemas.microsoft.com/office/word/2010/wordprocessingGroup" xmlns:mc="http://schemas.openxmlformats.org/markup-compatibility/2006" xmlns:v="urn:schemas-microsoft-com:vml" xmlns:o="urn:schemas-microsoft-com:office:office" mc:Ignorable="w14">
   <w:p>
+    <w:pPr>
+      <w:pStyle w:val="Колонтитулы"/>
+      <w:bidi w:val="0"/>
+    </w:pPr>
     <w:r/>
   </w:p>
 </w:ftr>
@@ -401,6 +534,10 @@
 <file path=word/header1.xml><?xml version="1.0" encoding="utf-8"?>
 <w:hdr xmlns:r="http://schemas.openxmlformats.org/officeDocument/2006/relationships" xmlns:wp="http://schemas.openxmlformats.org/drawingml/2006/wordprocessingDrawing" xmlns:w="http://schemas.openxmlformats.org/wordprocessingml/2006/main" xmlns:w10="urn:schemas-microsoft-com:office:word" xmlns:w14="http://schemas.microsoft.com/office/word/2010/wordml" xmlns:wps="http://schemas.microsoft.com/office/word/2010/wordprocessingShape" xmlns:wpg="http://schemas.microsoft.com/office/word/2010/wordprocessingGroup" xmlns:mc="http://schemas.openxmlformats.org/markup-compatibility/2006" xmlns:v="urn:schemas-microsoft-com:vml" xmlns:o="urn:schemas-microsoft-com:office:office" mc:Ignorable="w14">
   <w:p>
+    <w:pPr>
+      <w:pStyle w:val="Колонтитулы"/>
+      <w:bidi w:val="0"/>
+    </w:pPr>
     <w:r/>
   </w:p>
 </w:hdr>
@@ -513,9 +650,49 @@
     <w:next w:val="No List"/>
     <w:pPr/>
   </w:style>
-  <w:style w:type="paragraph" w:styleId="Текстовый блок">
-    <w:name w:val="Текстовый блок"/>
-    <w:next w:val="Текстовый блок"/>
+  <w:style w:type="paragraph" w:styleId="Колонтитулы">
+    <w:name w:val="Колонтитулы"/>
+    <w:next w:val="Колонтитулы"/>
+    <w:pPr>
+      <w:keepNext w:val="0"/>
+      <w:keepLines w:val="0"/>
+      <w:pageBreakBefore w:val="0"/>
+      <w:widowControl w:val="1"/>
+      <w:shd w:val="clear" w:color="auto" w:fill="auto"/>
+      <w:tabs>
+        <w:tab w:val="right" w:pos="9020"/>
+      </w:tabs>
+      <w:suppressAutoHyphens w:val="0"/>
+      <w:bidi w:val="0"/>
+      <w:spacing w:before="0" w:after="0" w:line="240" w:lineRule="auto"/>
+      <w:ind w:left="0" w:right="0" w:firstLine="0"/>
+      <w:jc w:val="left"/>
+      <w:outlineLvl w:val="9"/>
+    </w:pPr>
+    <w:rPr>
+      <w:rFonts w:ascii="Helvetica" w:cs="Arial Unicode MS" w:hAnsi="Helvetica" w:eastAsia="Arial Unicode MS"/>
+      <w:b w:val="0"/>
+      <w:bCs w:val="0"/>
+      <w:i w:val="0"/>
+      <w:iCs w:val="0"/>
+      <w:caps w:val="0"/>
+      <w:smallCaps w:val="0"/>
+      <w:strike w:val="0"/>
+      <w:dstrike w:val="0"/>
+      <w:outline w:val="0"/>
+      <w:color w:val="000000"/>
+      <w:spacing w:val="0"/>
+      <w:kern w:val="0"/>
+      <w:position w:val="0"/>
+      <w:sz w:val="24"/>
+      <w:szCs w:val="24"/>
+      <w:u w:val="none"/>
+      <w:vertAlign w:val="baseline"/>
+    </w:rPr>
+  </w:style>
+  <w:style w:type="paragraph" w:styleId="Текстовый блок A">
+    <w:name w:val="Текстовый блок A"/>
+    <w:next w:val="Текстовый блок A"/>
     <w:pPr>
       <w:keepNext w:val="0"/>
       <w:keepLines w:val="0"/>
@@ -546,7 +723,7 @@
       <w:position w:val="0"/>
       <w:sz w:val="22"/>
       <w:szCs w:val="22"/>
-      <w:u w:val="none"/>
+      <w:u w:val="none" w:color="000000"/>
       <w:vertAlign w:val="baseline"/>
       <w:lang w:val="ru-RU"/>
     </w:rPr>
@@ -584,7 +761,7 @@
       <w:position w:val="0"/>
       <w:sz w:val="20"/>
       <w:szCs w:val="20"/>
-      <w:u w:val="none"/>
+      <w:u w:val="none" w:color="000000"/>
       <w:vertAlign w:val="baseline"/>
     </w:rPr>
   </w:style>
@@ -621,7 +798,7 @@
       <w:position w:val="0"/>
       <w:sz w:val="20"/>
       <w:szCs w:val="20"/>
-      <w:u w:val="none"/>
+      <w:u w:val="none" w:color="000000"/>
       <w:vertAlign w:val="baseline"/>
     </w:rPr>
   </w:style>
@@ -639,10 +816,10 @@
         <a:srgbClr val="FFFFFF"/>
       </a:lt1>
       <a:dk2>
-        <a:srgbClr val="404040"/>
+        <a:srgbClr val="A7A7A7"/>
       </a:dk2>
       <a:lt2>
-        <a:srgbClr val="BFBFBF"/>
+        <a:srgbClr val="535353"/>
       </a:lt2>
       <a:accent1>
         <a:srgbClr val="499BC9"/>
@@ -836,14 +1013,15 @@
   <a:objectDefaults>
     <a:spDef>
       <a:spPr>
-        <a:blipFill rotWithShape="1">
-          <a:blip r:embed="rId1"/>
-          <a:srcRect l="0" t="0" r="0" b="0"/>
-          <a:tile tx="0" ty="0" sx="100000" sy="100000" flip="none" algn="tl"/>
-        </a:blipFill>
-        <a:ln w="12700" cap="flat">
-          <a:noFill/>
-          <a:miter lim="400000"/>
+        <a:solidFill>
+          <a:srgbClr val="FFFFFF"/>
+        </a:solidFill>
+        <a:ln w="25400" cap="flat">
+          <a:solidFill>
+            <a:schemeClr val="accent1"/>
+          </a:solidFill>
+          <a:prstDash val="solid"/>
+          <a:round/>
         </a:ln>
         <a:effectLst>
           <a:outerShdw sx="100000" sy="100000" kx="0" ky="0" algn="b" rotWithShape="0" blurRad="38100" dist="25400" dir="5400000">
@@ -858,35 +1036,29 @@
         <a:spAutoFit/>
       </a:bodyPr>
       <a:lstStyle>
-        <a:defPPr marL="0" marR="0" indent="0" algn="ctr" defTabSz="457200" rtl="0" fontAlgn="auto" latinLnBrk="0" hangingPunct="0">
-          <a:lnSpc>
-            <a:spcPct val="100000"/>
-          </a:lnSpc>
-          <a:spcBef>
-            <a:spcPts val="0"/>
-          </a:spcBef>
-          <a:spcAft>
-            <a:spcPts val="0"/>
-          </a:spcAft>
-          <a:buClrTx/>
-          <a:buSzTx/>
-          <a:buFontTx/>
-          <a:buNone/>
-          <a:tabLst/>
-          <a:defRPr b="0" baseline="0" cap="none" i="0" spc="0" strike="noStrike" sz="1200" u="none" kumimoji="0" normalizeH="0">
-            <a:ln>
-              <a:noFill/>
-            </a:ln>
-            <a:solidFill>
-              <a:srgbClr val="FFFFFF"/>
-            </a:solidFill>
-            <a:effectLst>
-              <a:outerShdw sx="100000" sy="100000" kx="0" ky="0" algn="b" rotWithShape="0" blurRad="25400" dist="23998" dir="2700000">
-                <a:srgbClr val="000000">
-                  <a:alpha val="31034"/>
-                </a:srgbClr>
-              </a:outerShdw>
-            </a:effectLst>
+        <a:defPPr marL="0" marR="0" indent="0" algn="l" defTabSz="914400" rtl="0" fontAlgn="auto" latinLnBrk="0" hangingPunct="0">
+          <a:lnSpc>
+            <a:spcPct val="100000"/>
+          </a:lnSpc>
+          <a:spcBef>
+            <a:spcPts val="0"/>
+          </a:spcBef>
+          <a:spcAft>
+            <a:spcPts val="0"/>
+          </a:spcAft>
+          <a:buClrTx/>
+          <a:buSzTx/>
+          <a:buFontTx/>
+          <a:buNone/>
+          <a:tabLst/>
+          <a:defRPr b="0" baseline="0" cap="none" i="0" spc="0" strike="noStrike" sz="1800" u="none" kumimoji="0" normalizeH="0">
+            <a:ln>
+              <a:noFill/>
+            </a:ln>
+            <a:solidFill>
+              <a:srgbClr val="000000"/>
+            </a:solidFill>
+            <a:effectLst/>
             <a:uFillTx/>
             <a:latin typeface="+mn-lt"/>
             <a:ea typeface="+mn-ea"/>
@@ -1139,14 +1311,20 @@
     <a:lnDef>
       <a:spPr>
         <a:noFill/>
-        <a:ln w="6350" cap="flat">
+        <a:ln w="25400" cap="flat">
           <a:solidFill>
-            <a:srgbClr val="000000"/>
+            <a:schemeClr val="accent1"/>
           </a:solidFill>
           <a:prstDash val="solid"/>
-          <a:miter lim="400000"/>
+          <a:round/>
         </a:ln>
-        <a:effectLst/>
+        <a:effectLst>
+          <a:outerShdw sx="100000" sy="100000" kx="0" ky="0" algn="b" rotWithShape="0" blurRad="38100" dist="25400" dir="5400000">
+            <a:srgbClr val="000000">
+              <a:alpha val="50000"/>
+            </a:srgbClr>
+          </a:outerShdw>
+        </a:effectLst>
         <a:sp3d/>
       </a:spPr>
       <a:bodyPr rot="0" spcFirstLastPara="1" vertOverflow="overflow" horzOverflow="overflow" vert="horz" wrap="square" lIns="91439" tIns="45719" rIns="91439" bIns="45719" numCol="1" spcCol="38100" rtlCol="0" anchor="t" upright="0">
@@ -1435,22 +1613,22 @@
         <a:spAutoFit/>
       </a:bodyPr>
       <a:lstStyle>
-        <a:defPPr marL="0" marR="0" indent="0" algn="l" defTabSz="457200" rtl="0" fontAlgn="auto" latinLnBrk="0" hangingPunct="0">
-          <a:lnSpc>
-            <a:spcPct val="100000"/>
-          </a:lnSpc>
-          <a:spcBef>
-            <a:spcPts val="0"/>
-          </a:spcBef>
-          <a:spcAft>
-            <a:spcPts val="0"/>
-          </a:spcAft>
-          <a:buClrTx/>
-          <a:buSzTx/>
-          <a:buFontTx/>
-          <a:buNone/>
-          <a:tabLst/>
-          <a:defRPr b="0" baseline="0" cap="none" i="0" spc="0" strike="noStrike" sz="1100" u="none" kumimoji="0" normalizeH="0">
+        <a:defPPr marL="0" marR="0" indent="0" algn="l" defTabSz="914400" rtl="0" fontAlgn="auto" latinLnBrk="0" hangingPunct="0">
+          <a:lnSpc>
+            <a:spcPct val="100000"/>
+          </a:lnSpc>
+          <a:spcBef>
+            <a:spcPts val="0"/>
+          </a:spcBef>
+          <a:spcAft>
+            <a:spcPts val="0"/>
+          </a:spcAft>
+          <a:buClrTx/>
+          <a:buSzTx/>
+          <a:buFontTx/>
+          <a:buNone/>
+          <a:tabLst/>
+          <a:defRPr b="0" baseline="0" cap="none" i="0" spc="0" strike="noStrike" sz="1800" u="none" kumimoji="0" normalizeH="0">
             <a:ln>
               <a:noFill/>
             </a:ln>

</xml_diff>

<commit_message>
- Add templates functions
</commit_message>
<xml_diff>
--- a/demo/example.docx
+++ b/demo/example.docx
@@ -5,9 +5,6 @@
     <w:p>
       <w:pPr>
         <w:pStyle w:val="Текстовый блок A"/>
-        <w:rPr>
-          <w:lang w:val="en-US"/>
-        </w:rPr>
       </w:pPr>
       <w:r>
         <w:rPr>
@@ -21,7 +18,14 @@
           <w:rtl w:val="0"/>
           <w:lang w:val="en-US"/>
         </w:rPr>
-        <w:t>: {{ fileName }}</w:t>
+        <w:t xml:space="preserve">: </w:t>
+      </w:r>
+      <w:r>
+        <w:rPr>
+          <w:rtl w:val="0"/>
+          <w:lang w:val="en-US"/>
+        </w:rPr>
+        <w:t>{{FileName}}</w:t>
       </w:r>
     </w:p>
     <w:p>
@@ -58,9 +62,9 @@
     </w:p>
     <w:tbl>
       <w:tblPr>
-        <w:tblW w:w="9632" w:type="dxa"/>
+        <w:tblW w:w="9411" w:type="dxa"/>
         <w:jc w:val="left"/>
-        <w:tblInd w:w="216" w:type="dxa"/>
+        <w:tblInd w:w="432" w:type="dxa"/>
         <w:tblBorders>
           <w:top w:val="single" w:color="ffffff" w:sz="8" w:space="0" w:shadow="0" w:frame="0"/>
           <w:left w:val="single" w:color="ffffff" w:sz="8" w:space="0" w:shadow="0" w:frame="0"/>
@@ -73,22 +77,22 @@
         <w:tblLayout w:type="fixed"/>
       </w:tblPr>
       <w:tblGrid>
-        <w:gridCol w:w="2408"/>
-        <w:gridCol w:w="2408"/>
-        <w:gridCol w:w="2408"/>
-        <w:gridCol w:w="2408"/>
+        <w:gridCol w:w="2352"/>
+        <w:gridCol w:w="2353"/>
+        <w:gridCol w:w="2353"/>
+        <w:gridCol w:w="2353"/>
       </w:tblGrid>
       <w:tr>
         <w:tblPrEx>
           <w:shd w:val="clear" w:color="auto" w:fill="499bc9"/>
         </w:tblPrEx>
         <w:trPr>
-          <w:trHeight w:val="284" w:hRule="atLeast"/>
+          <w:trHeight w:val="294" w:hRule="atLeast"/>
           <w:tblHeader/>
         </w:trPr>
         <w:tc>
           <w:tcPr>
-            <w:tcW w:type="dxa" w:w="2408"/>
+            <w:tcW w:type="dxa" w:w="2352"/>
             <w:tcBorders>
               <w:top w:val="single" w:color="000000" w:sz="2" w:space="0" w:shadow="0" w:frame="0"/>
               <w:left w:val="single" w:color="000000" w:sz="2" w:space="0" w:shadow="0" w:frame="0"/>
@@ -126,7 +130,7 @@
         </w:tc>
         <w:tc>
           <w:tcPr>
-            <w:tcW w:type="dxa" w:w="2408"/>
+            <w:tcW w:type="dxa" w:w="2353"/>
             <w:tcBorders>
               <w:top w:val="single" w:color="000000" w:sz="2" w:space="0" w:shadow="0" w:frame="0"/>
               <w:left w:val="single" w:color="000000" w:sz="2" w:space="0" w:shadow="0" w:frame="0"/>
@@ -164,7 +168,7 @@
         </w:tc>
         <w:tc>
           <w:tcPr>
-            <w:tcW w:type="dxa" w:w="2408"/>
+            <w:tcW w:type="dxa" w:w="2353"/>
             <w:tcBorders>
               <w:top w:val="single" w:color="000000" w:sz="2" w:space="0" w:shadow="0" w:frame="0"/>
               <w:left w:val="single" w:color="000000" w:sz="2" w:space="0" w:shadow="0" w:frame="0"/>
@@ -202,7 +206,7 @@
         </w:tc>
         <w:tc>
           <w:tcPr>
-            <w:tcW w:type="dxa" w:w="2408"/>
+            <w:tcW w:type="dxa" w:w="2353"/>
             <w:tcBorders>
               <w:top w:val="single" w:color="000000" w:sz="2" w:space="0" w:shadow="0" w:frame="0"/>
               <w:left w:val="single" w:color="000000" w:sz="2" w:space="0" w:shadow="0" w:frame="0"/>
@@ -244,11 +248,11 @@
           <w:shd w:val="clear" w:color="auto" w:fill="ceddeb"/>
         </w:tblPrEx>
         <w:trPr>
-          <w:trHeight w:val="498" w:hRule="atLeast"/>
+          <w:trHeight w:val="518" w:hRule="atLeast"/>
         </w:trPr>
         <w:tc>
           <w:tcPr>
-            <w:tcW w:type="dxa" w:w="2408"/>
+            <w:tcW w:type="dxa" w:w="2352"/>
             <w:tcBorders>
               <w:top w:val="single" w:color="000000" w:sz="4" w:space="0" w:shadow="0" w:frame="0"/>
               <w:left w:val="single" w:color="000000" w:sz="2" w:space="0" w:shadow="0" w:frame="0"/>
@@ -273,13 +277,13 @@
                 <w:rFonts w:ascii="Helvetica" w:cs="Arial Unicode MS" w:hAnsi="Helvetica" w:eastAsia="Arial Unicode MS"/>
                 <w:rtl w:val="0"/>
               </w:rPr>
-              <w:t>{{ column1 }}</w:t>
+              <w:t>{{Items.Column1}}</w:t>
             </w:r>
           </w:p>
         </w:tc>
         <w:tc>
           <w:tcPr>
-            <w:tcW w:type="dxa" w:w="2408"/>
+            <w:tcW w:type="dxa" w:w="2353"/>
             <w:tcBorders>
               <w:top w:val="single" w:color="000000" w:sz="4" w:space="0" w:shadow="0" w:frame="0"/>
               <w:left w:val="single" w:color="000000" w:sz="2" w:space="0" w:shadow="0" w:frame="0"/>
@@ -304,18 +308,13 @@
                 <w:rFonts w:ascii="Helvetica" w:cs="Arial Unicode MS" w:hAnsi="Helvetica" w:eastAsia="Arial Unicode MS"/>
                 <w:rtl w:val="0"/>
               </w:rPr>
-              <w:t>{{ column2 }}</w:t>
+              <w:t>{{Items.Column2}}</w:t>
             </w:r>
-          </w:p>
-          <w:p>
-            <w:pPr>
-              <w:pStyle w:val="Стиль таблицы 2"/>
-            </w:pPr>
           </w:p>
         </w:tc>
         <w:tc>
           <w:tcPr>
-            <w:tcW w:type="dxa" w:w="2408"/>
+            <w:tcW w:type="dxa" w:w="2353"/>
             <w:tcBorders>
               <w:top w:val="single" w:color="000000" w:sz="4" w:space="0" w:shadow="0" w:frame="0"/>
               <w:left w:val="single" w:color="000000" w:sz="2" w:space="0" w:shadow="0" w:frame="0"/>
@@ -340,13 +339,13 @@
                 <w:rFonts w:ascii="Helvetica" w:cs="Arial Unicode MS" w:hAnsi="Helvetica" w:eastAsia="Arial Unicode MS"/>
                 <w:rtl w:val="0"/>
               </w:rPr>
-              <w:t>{{ column3 }}</w:t>
+              <w:t>{{Items.Column3}}</w:t>
             </w:r>
           </w:p>
         </w:tc>
         <w:tc>
           <w:tcPr>
-            <w:tcW w:type="dxa" w:w="2408"/>
+            <w:tcW w:type="dxa" w:w="2353"/>
             <w:tcBorders>
               <w:top w:val="single" w:color="000000" w:sz="4" w:space="0" w:shadow="0" w:frame="0"/>
               <w:left w:val="single" w:color="000000" w:sz="2" w:space="0" w:shadow="0" w:frame="0"/>
@@ -371,7 +370,7 @@
                 <w:rFonts w:ascii="Helvetica" w:cs="Arial Unicode MS" w:hAnsi="Helvetica" w:eastAsia="Arial Unicode MS"/>
                 <w:rtl w:val="0"/>
               </w:rPr>
-              <w:t>{{ column4 }}</w:t>
+              <w:t>{{Items.Column4}}</w:t>
             </w:r>
           </w:p>
         </w:tc>
@@ -381,132 +380,9 @@
       <w:pPr>
         <w:pStyle w:val="Текстовый блок A"/>
         <w:widowControl w:val="0"/>
-        <w:ind w:left="108" w:hanging="108"/>
+        <w:ind w:left="324" w:hanging="324"/>
       </w:pPr>
-    </w:p>
-    <w:p>
-      <w:pPr>
-        <w:pStyle w:val="Текстовый блок A"/>
-      </w:pPr>
-    </w:p>
-    <w:p>
-      <w:pPr>
-        <w:pStyle w:val="Текстовый блок A"/>
-      </w:pPr>
-      <w:r>
-        <w:rPr>
-          <w:rtl w:val="0"/>
-          <w:lang w:val="en-US"/>
-        </w:rPr>
-        <w:t>asdasdsas</w:t>
-      </w:r>
-    </w:p>
-    <w:p>
-      <w:pPr>
-        <w:pStyle w:val="Текстовый блок A"/>
-      </w:pPr>
-      <w:r>
-        <w:rPr>
-          <w:rtl w:val="0"/>
-          <w:lang w:val="en-US"/>
-        </w:rPr>
-        <w:t>da</w:t>
-      </w:r>
-    </w:p>
-    <w:p>
-      <w:pPr>
-        <w:pStyle w:val="Текстовый блок A"/>
-      </w:pPr>
-      <w:r>
-        <w:rPr>
-          <w:rtl w:val="0"/>
-          <w:lang w:val="en-US"/>
-        </w:rPr>
-        <w:t>sd</w:t>
-      </w:r>
-    </w:p>
-    <w:p>
-      <w:pPr>
-        <w:pStyle w:val="Текстовый блок A"/>
-      </w:pPr>
-      <w:r>
-        <w:rPr>
-          <w:rtl w:val="0"/>
-          <w:lang w:val="en-US"/>
-        </w:rPr>
-        <w:t>as</w:t>
-      </w:r>
-    </w:p>
-    <w:p>
-      <w:pPr>
-        <w:pStyle w:val="Текстовый блок A"/>
-      </w:pPr>
-      <w:r>
-        <w:rPr>
-          <w:rtl w:val="0"/>
-          <w:lang w:val="en-US"/>
-        </w:rPr>
-        <w:t>das</w:t>
-      </w:r>
-    </w:p>
-    <w:p>
-      <w:pPr>
-        <w:pStyle w:val="Текстовый блок A"/>
-      </w:pPr>
-      <w:r>
-        <w:rPr>
-          <w:rtl w:val="0"/>
-          <w:lang w:val="en-US"/>
-        </w:rPr>
-        <w:t>d</w:t>
-      </w:r>
-    </w:p>
-    <w:p>
-      <w:pPr>
-        <w:pStyle w:val="Текстовый блок A"/>
-      </w:pPr>
-      <w:r>
-        <w:rPr>
-          <w:rtl w:val="0"/>
-          <w:lang w:val="en-US"/>
-        </w:rPr>
-        <w:t>as</w:t>
-      </w:r>
-    </w:p>
-    <w:p>
-      <w:pPr>
-        <w:pStyle w:val="Текстовый блок A"/>
-      </w:pPr>
-      <w:r>
-        <w:rPr>
-          <w:rtl w:val="0"/>
-          <w:lang w:val="en-US"/>
-        </w:rPr>
-        <w:t>d</w:t>
-      </w:r>
-    </w:p>
-    <w:p>
-      <w:pPr>
-        <w:pStyle w:val="Текстовый блок A"/>
-      </w:pPr>
-      <w:r>
-        <w:rPr>
-          <w:rtl w:val="0"/>
-          <w:lang w:val="en-US"/>
-        </w:rPr>
-        <w:t>and</w:t>
-      </w:r>
-    </w:p>
-    <w:p>
-      <w:pPr>
-        <w:pStyle w:val="Текстовый блок A"/>
-      </w:pPr>
-      <w:r>
-        <w:rPr>
-          <w:lang w:val="ru-RU"/>
-        </w:rPr>
-        <w:br w:type="textWrapping"/>
-      </w:r>
+      <w:r/>
     </w:p>
     <w:sectPr>
       <w:headerReference w:type="default" r:id="rId4"/>

</xml_diff>

<commit_message>
- Fix template functions - Add [v-megre] - Add [index:N]
</commit_message>
<xml_diff>
--- a/demo/example.docx
+++ b/demo/example.docx
@@ -18,14 +18,7 @@
           <w:rtl w:val="0"/>
           <w:lang w:val="en-US"/>
         </w:rPr>
-        <w:t xml:space="preserve">: </w:t>
-      </w:r>
-      <w:r>
-        <w:rPr>
-          <w:rtl w:val="0"/>
-          <w:lang w:val="en-US"/>
-        </w:rPr>
-        <w:t>{{FileName}}</w:t>
+        <w:t>: {{FileName}}</w:t>
       </w:r>
     </w:p>
     <w:p>
@@ -64,7 +57,7 @@
       <w:tblPr>
         <w:tblW w:w="9411" w:type="dxa"/>
         <w:jc w:val="left"/>
-        <w:tblInd w:w="432" w:type="dxa"/>
+        <w:tblInd w:w="540" w:type="dxa"/>
         <w:tblBorders>
           <w:top w:val="single" w:color="ffffff" w:sz="8" w:space="0" w:shadow="0" w:frame="0"/>
           <w:left w:val="single" w:color="ffffff" w:sz="8" w:space="0" w:shadow="0" w:frame="0"/>
@@ -87,7 +80,7 @@
           <w:shd w:val="clear" w:color="auto" w:fill="499bc9"/>
         </w:tblPrEx>
         <w:trPr>
-          <w:trHeight w:val="294" w:hRule="atLeast"/>
+          <w:trHeight w:val="299" w:hRule="atLeast"/>
           <w:tblHeader/>
         </w:trPr>
         <w:tc>
@@ -248,7 +241,7 @@
           <w:shd w:val="clear" w:color="auto" w:fill="ceddeb"/>
         </w:tblPrEx>
         <w:trPr>
-          <w:trHeight w:val="518" w:hRule="atLeast"/>
+          <w:trHeight w:val="728" w:hRule="atLeast"/>
         </w:trPr>
         <w:tc>
           <w:tcPr>
@@ -277,7 +270,7 @@
                 <w:rFonts w:ascii="Helvetica" w:cs="Arial Unicode MS" w:hAnsi="Helvetica" w:eastAsia="Arial Unicode MS"/>
                 <w:rtl w:val="0"/>
               </w:rPr>
-              <w:t>{{Items.Column1}}</w:t>
+              <w:t>{{Items.Column1}}[v-merge][index:{{Items.Column1}}]</w:t>
             </w:r>
           </w:p>
         </w:tc>
@@ -308,7 +301,7 @@
                 <w:rFonts w:ascii="Helvetica" w:cs="Arial Unicode MS" w:hAnsi="Helvetica" w:eastAsia="Arial Unicode MS"/>
                 <w:rtl w:val="0"/>
               </w:rPr>
-              <w:t>{{Items.Column2}}</w:t>
+              <w:t>{{Items.Column2}}[v-merge][index:{{Items.Column1}}]</w:t>
             </w:r>
           </w:p>
         </w:tc>
@@ -339,7 +332,7 @@
                 <w:rFonts w:ascii="Helvetica" w:cs="Arial Unicode MS" w:hAnsi="Helvetica" w:eastAsia="Arial Unicode MS"/>
                 <w:rtl w:val="0"/>
               </w:rPr>
-              <w:t>{{Items.Column3}}</w:t>
+              <w:t>{{Items.SubItems.Column1}}</w:t>
             </w:r>
           </w:p>
         </w:tc>
@@ -370,7 +363,7 @@
                 <w:rFonts w:ascii="Helvetica" w:cs="Arial Unicode MS" w:hAnsi="Helvetica" w:eastAsia="Arial Unicode MS"/>
                 <w:rtl w:val="0"/>
               </w:rPr>
-              <w:t>{{Items.Column4}}</w:t>
+              <w:t>{{Items.SubItems.Column4}}</w:t>
             </w:r>
           </w:p>
         </w:tc>
@@ -380,7 +373,7 @@
       <w:pPr>
         <w:pStyle w:val="Текстовый блок A"/>
         <w:widowControl w:val="0"/>
-        <w:ind w:left="324" w:hanging="324"/>
+        <w:ind w:left="432" w:hanging="432"/>
       </w:pPr>
       <w:r/>
     </w:p>

</xml_diff>

<commit_message>
- Fix for rows
</commit_message>
<xml_diff>
--- a/demo/example.docx
+++ b/demo/example.docx
@@ -18,7 +18,7 @@
           <w:rtl w:val="0"/>
           <w:lang w:val="en-US"/>
         </w:rPr>
-        <w:t>: {{FileName}}</w:t>
+        <w:t>: {{ FileName }}</w:t>
       </w:r>
     </w:p>
     <w:p>
@@ -55,9 +55,9 @@
     </w:p>
     <w:tbl>
       <w:tblPr>
-        <w:tblW w:w="9411" w:type="dxa"/>
+        <w:tblW w:w="8979" w:type="dxa"/>
         <w:jc w:val="left"/>
-        <w:tblInd w:w="540" w:type="dxa"/>
+        <w:tblInd w:w="756" w:type="dxa"/>
         <w:tblBorders>
           <w:top w:val="single" w:color="ffffff" w:sz="8" w:space="0" w:shadow="0" w:frame="0"/>
           <w:left w:val="single" w:color="ffffff" w:sz="8" w:space="0" w:shadow="0" w:frame="0"/>
@@ -70,22 +70,22 @@
         <w:tblLayout w:type="fixed"/>
       </w:tblPr>
       <w:tblGrid>
-        <w:gridCol w:w="2352"/>
-        <w:gridCol w:w="2353"/>
-        <w:gridCol w:w="2353"/>
-        <w:gridCol w:w="2353"/>
+        <w:gridCol w:w="2244"/>
+        <w:gridCol w:w="2245"/>
+        <w:gridCol w:w="2245"/>
+        <w:gridCol w:w="2245"/>
       </w:tblGrid>
       <w:tr>
         <w:tblPrEx>
           <w:shd w:val="clear" w:color="auto" w:fill="499bc9"/>
         </w:tblPrEx>
         <w:trPr>
-          <w:trHeight w:val="299" w:hRule="atLeast"/>
+          <w:trHeight w:val="309" w:hRule="atLeast"/>
           <w:tblHeader/>
         </w:trPr>
         <w:tc>
           <w:tcPr>
-            <w:tcW w:type="dxa" w:w="2352"/>
+            <w:tcW w:type="dxa" w:w="2244"/>
             <w:tcBorders>
               <w:top w:val="single" w:color="000000" w:sz="2" w:space="0" w:shadow="0" w:frame="0"/>
               <w:left w:val="single" w:color="000000" w:sz="2" w:space="0" w:shadow="0" w:frame="0"/>
@@ -123,7 +123,7 @@
         </w:tc>
         <w:tc>
           <w:tcPr>
-            <w:tcW w:type="dxa" w:w="2353"/>
+            <w:tcW w:type="dxa" w:w="2244"/>
             <w:tcBorders>
               <w:top w:val="single" w:color="000000" w:sz="2" w:space="0" w:shadow="0" w:frame="0"/>
               <w:left w:val="single" w:color="000000" w:sz="2" w:space="0" w:shadow="0" w:frame="0"/>
@@ -161,7 +161,7 @@
         </w:tc>
         <w:tc>
           <w:tcPr>
-            <w:tcW w:type="dxa" w:w="2353"/>
+            <w:tcW w:type="dxa" w:w="2244"/>
             <w:tcBorders>
               <w:top w:val="single" w:color="000000" w:sz="2" w:space="0" w:shadow="0" w:frame="0"/>
               <w:left w:val="single" w:color="000000" w:sz="2" w:space="0" w:shadow="0" w:frame="0"/>
@@ -199,7 +199,7 @@
         </w:tc>
         <w:tc>
           <w:tcPr>
-            <w:tcW w:type="dxa" w:w="2353"/>
+            <w:tcW w:type="dxa" w:w="2244"/>
             <w:tcBorders>
               <w:top w:val="single" w:color="000000" w:sz="2" w:space="0" w:shadow="0" w:frame="0"/>
               <w:left w:val="single" w:color="000000" w:sz="2" w:space="0" w:shadow="0" w:frame="0"/>
@@ -241,15 +241,15 @@
           <w:shd w:val="clear" w:color="auto" w:fill="ceddeb"/>
         </w:tblPrEx>
         <w:trPr>
-          <w:trHeight w:val="728" w:hRule="atLeast"/>
+          <w:trHeight w:val="250" w:hRule="atLeast"/>
         </w:trPr>
         <w:tc>
           <w:tcPr>
-            <w:tcW w:type="dxa" w:w="2352"/>
+            <w:tcW w:type="dxa" w:w="2244"/>
             <w:tcBorders>
               <w:top w:val="single" w:color="000000" w:sz="4" w:space="0" w:shadow="0" w:frame="0"/>
               <w:left w:val="single" w:color="000000" w:sz="2" w:space="0" w:shadow="0" w:frame="0"/>
-              <w:bottom w:val="single" w:color="000000" w:sz="2" w:space="0" w:shadow="0" w:frame="0"/>
+              <w:bottom w:val="single" w:color="000000" w:sz="4" w:space="0" w:shadow="0" w:frame="0"/>
               <w:right w:val="single" w:color="000000" w:sz="2" w:space="0" w:shadow="0" w:frame="0"/>
             </w:tcBorders>
             <w:shd w:val="clear" w:color="auto" w:fill="auto"/>
@@ -276,11 +276,11 @@
         </w:tc>
         <w:tc>
           <w:tcPr>
-            <w:tcW w:type="dxa" w:w="2353"/>
+            <w:tcW w:type="dxa" w:w="2244"/>
             <w:tcBorders>
               <w:top w:val="single" w:color="000000" w:sz="4" w:space="0" w:shadow="0" w:frame="0"/>
               <w:left w:val="single" w:color="000000" w:sz="2" w:space="0" w:shadow="0" w:frame="0"/>
-              <w:bottom w:val="single" w:color="000000" w:sz="2" w:space="0" w:shadow="0" w:frame="0"/>
+              <w:bottom w:val="single" w:color="000000" w:sz="4" w:space="0" w:shadow="0" w:frame="0"/>
               <w:right w:val="single" w:color="000000" w:sz="2" w:space="0" w:shadow="0" w:frame="0"/>
             </w:tcBorders>
             <w:shd w:val="clear" w:color="auto" w:fill="auto"/>
@@ -307,11 +307,11 @@
         </w:tc>
         <w:tc>
           <w:tcPr>
-            <w:tcW w:type="dxa" w:w="2353"/>
+            <w:tcW w:type="dxa" w:w="2244"/>
             <w:tcBorders>
               <w:top w:val="single" w:color="000000" w:sz="4" w:space="0" w:shadow="0" w:frame="0"/>
               <w:left w:val="single" w:color="000000" w:sz="2" w:space="0" w:shadow="0" w:frame="0"/>
-              <w:bottom w:val="single" w:color="000000" w:sz="2" w:space="0" w:shadow="0" w:frame="0"/>
+              <w:bottom w:val="single" w:color="000000" w:sz="4" w:space="0" w:shadow="0" w:frame="0"/>
               <w:right w:val="single" w:color="000000" w:sz="2" w:space="0" w:shadow="0" w:frame="0"/>
             </w:tcBorders>
             <w:shd w:val="clear" w:color="auto" w:fill="auto"/>
@@ -338,11 +338,11 @@
         </w:tc>
         <w:tc>
           <w:tcPr>
-            <w:tcW w:type="dxa" w:w="2353"/>
+            <w:tcW w:type="dxa" w:w="2244"/>
             <w:tcBorders>
               <w:top w:val="single" w:color="000000" w:sz="4" w:space="0" w:shadow="0" w:frame="0"/>
               <w:left w:val="single" w:color="000000" w:sz="2" w:space="0" w:shadow="0" w:frame="0"/>
-              <w:bottom w:val="single" w:color="000000" w:sz="2" w:space="0" w:shadow="0" w:frame="0"/>
+              <w:bottom w:val="single" w:color="000000" w:sz="4" w:space="0" w:shadow="0" w:frame="0"/>
               <w:right w:val="single" w:color="000000" w:sz="2" w:space="0" w:shadow="0" w:frame="0"/>
             </w:tcBorders>
             <w:shd w:val="clear" w:color="auto" w:fill="auto"/>
@@ -368,12 +368,128 @@
           </w:p>
         </w:tc>
       </w:tr>
+      <w:tr>
+        <w:tblPrEx>
+          <w:shd w:val="clear" w:color="auto" w:fill="ceddeb"/>
+        </w:tblPrEx>
+        <w:trPr>
+          <w:trHeight w:val="248" w:hRule="atLeast"/>
+        </w:trPr>
+        <w:tc>
+          <w:tcPr>
+            <w:tcW w:type="dxa" w:w="2244"/>
+            <w:tcBorders>
+              <w:top w:val="single" w:color="000000" w:sz="4" w:space="0" w:shadow="0" w:frame="0"/>
+              <w:left w:val="single" w:color="000000" w:sz="2" w:space="0" w:shadow="0" w:frame="0"/>
+              <w:bottom w:val="single" w:color="000000" w:sz="2" w:space="0" w:shadow="0" w:frame="0"/>
+              <w:right w:val="single" w:color="000000" w:sz="2" w:space="0" w:shadow="0" w:frame="0"/>
+            </w:tcBorders>
+            <w:shd w:val="clear" w:color="auto" w:fill="auto"/>
+            <w:tcMar>
+              <w:top w:type="dxa" w:w="80"/>
+              <w:left w:type="dxa" w:w="80"/>
+              <w:bottom w:type="dxa" w:w="80"/>
+              <w:right w:type="dxa" w:w="80"/>
+            </w:tcMar>
+            <w:vAlign w:val="top"/>
+          </w:tcPr>
+          <w:p>
+            <w:pPr>
+              <w:pStyle w:val="Стиль таблицы 2"/>
+            </w:pPr>
+            <w:r>
+              <w:rPr>
+                <w:rFonts w:cs="Arial Unicode MS" w:eastAsia="Arial Unicode MS"/>
+                <w:rtl w:val="0"/>
+                <w:lang w:val="en-US"/>
+              </w:rPr>
+              <w:t>{{</w:t>
+            </w:r>
+            <w:r>
+              <w:rPr>
+                <w:rFonts w:cs="Arial Unicode MS" w:eastAsia="Arial Unicode MS"/>
+                <w:rtl w:val="0"/>
+                <w:lang w:val="en-US"/>
+              </w:rPr>
+              <w:t>FileName</w:t>
+            </w:r>
+            <w:r>
+              <w:rPr>
+                <w:rFonts w:cs="Arial Unicode MS" w:eastAsia="Arial Unicode MS"/>
+                <w:rtl w:val="0"/>
+                <w:lang w:val="en-US"/>
+              </w:rPr>
+              <w:t>}}</w:t>
+            </w:r>
+          </w:p>
+        </w:tc>
+        <w:tc>
+          <w:tcPr>
+            <w:tcW w:type="dxa" w:w="2244"/>
+            <w:tcBorders>
+              <w:top w:val="single" w:color="000000" w:sz="4" w:space="0" w:shadow="0" w:frame="0"/>
+              <w:left w:val="single" w:color="000000" w:sz="2" w:space="0" w:shadow="0" w:frame="0"/>
+              <w:bottom w:val="single" w:color="000000" w:sz="2" w:space="0" w:shadow="0" w:frame="0"/>
+              <w:right w:val="single" w:color="000000" w:sz="2" w:space="0" w:shadow="0" w:frame="0"/>
+            </w:tcBorders>
+            <w:shd w:val="clear" w:color="auto" w:fill="auto"/>
+            <w:tcMar>
+              <w:top w:type="dxa" w:w="80"/>
+              <w:left w:type="dxa" w:w="80"/>
+              <w:bottom w:type="dxa" w:w="80"/>
+              <w:right w:type="dxa" w:w="80"/>
+            </w:tcMar>
+            <w:vAlign w:val="top"/>
+          </w:tcPr>
+          <w:p/>
+        </w:tc>
+        <w:tc>
+          <w:tcPr>
+            <w:tcW w:type="dxa" w:w="2244"/>
+            <w:tcBorders>
+              <w:top w:val="single" w:color="000000" w:sz="4" w:space="0" w:shadow="0" w:frame="0"/>
+              <w:left w:val="single" w:color="000000" w:sz="2" w:space="0" w:shadow="0" w:frame="0"/>
+              <w:bottom w:val="single" w:color="000000" w:sz="2" w:space="0" w:shadow="0" w:frame="0"/>
+              <w:right w:val="single" w:color="000000" w:sz="2" w:space="0" w:shadow="0" w:frame="0"/>
+            </w:tcBorders>
+            <w:shd w:val="clear" w:color="auto" w:fill="auto"/>
+            <w:tcMar>
+              <w:top w:type="dxa" w:w="80"/>
+              <w:left w:type="dxa" w:w="80"/>
+              <w:bottom w:type="dxa" w:w="80"/>
+              <w:right w:type="dxa" w:w="80"/>
+            </w:tcMar>
+            <w:vAlign w:val="top"/>
+          </w:tcPr>
+          <w:p/>
+        </w:tc>
+        <w:tc>
+          <w:tcPr>
+            <w:tcW w:type="dxa" w:w="2244"/>
+            <w:tcBorders>
+              <w:top w:val="single" w:color="000000" w:sz="4" w:space="0" w:shadow="0" w:frame="0"/>
+              <w:left w:val="single" w:color="000000" w:sz="2" w:space="0" w:shadow="0" w:frame="0"/>
+              <w:bottom w:val="single" w:color="000000" w:sz="2" w:space="0" w:shadow="0" w:frame="0"/>
+              <w:right w:val="single" w:color="000000" w:sz="2" w:space="0" w:shadow="0" w:frame="0"/>
+            </w:tcBorders>
+            <w:shd w:val="clear" w:color="auto" w:fill="auto"/>
+            <w:tcMar>
+              <w:top w:type="dxa" w:w="80"/>
+              <w:left w:type="dxa" w:w="80"/>
+              <w:bottom w:type="dxa" w:w="80"/>
+              <w:right w:type="dxa" w:w="80"/>
+            </w:tcMar>
+            <w:vAlign w:val="top"/>
+          </w:tcPr>
+          <w:p/>
+        </w:tc>
+      </w:tr>
     </w:tbl>
     <w:p>
       <w:pPr>
         <w:pStyle w:val="Текстовый блок A"/>
         <w:widowControl w:val="0"/>
-        <w:ind w:left="432" w:hanging="432"/>
+        <w:ind w:left="648" w:hanging="648"/>
       </w:pPr>
       <w:r/>
     </w:p>

</xml_diff>